<commit_message>
updated CV file and corrected download link in Main component
</commit_message>
<xml_diff>
--- a/src/assets/resume/Hanzala_Software_Development_CV.docx
+++ b/src/assets/resume/Hanzala_Software_Development_CV.docx
@@ -986,12 +986,6 @@
             <w:insideH w:val="single" w:color="000000" w:sz="8" w:space="0"/>
             <w:insideV w:val="single" w:color="000000" w:sz="8" w:space="0"/>
           </w:tblBorders>
-          <w:tblCellMar>
-            <w:top w:w="100" w:type="dxa"/>
-            <w:left w:w="100" w:type="dxa"/>
-            <w:bottom w:w="100" w:type="dxa"/>
-            <w:right w:w="100" w:type="dxa"/>
-          </w:tblCellMar>
         </w:tblPrEx>
         <w:tc>
           <w:tcPr>
@@ -2359,6 +2353,19 @@
       <w:pPr>
         <w:spacing w:line="240" w:lineRule="auto"/>
         <w:rPr>
+          <w:color w:val="B7B7B7"/>
+          <w:sz w:val="24"/>
+          <w:szCs w:val="24"/>
+          <w:rtl w:val="0"/>
+        </w:rPr>
+      </w:pPr>
+      <w:bookmarkStart w:id="0" w:name="_GoBack"/>
+      <w:bookmarkEnd w:id="0"/>
+    </w:p>
+    <w:p>
+      <w:pPr>
+        <w:spacing w:line="240" w:lineRule="auto"/>
+        <w:rPr>
           <w:rFonts w:hint="default"/>
           <w:b/>
           <w:color w:val="1155CC"/>
@@ -3954,8 +3961,6 @@
           <w:lang w:val="en-US"/>
         </w:rPr>
       </w:pPr>
-      <w:bookmarkStart w:id="0" w:name="_GoBack"/>
-      <w:bookmarkEnd w:id="0"/>
     </w:p>
     <w:sectPr>
       <w:headerReference r:id="rId6" w:type="first"/>

</xml_diff>